<commit_message>
Fixes on Update 3
</commit_message>
<xml_diff>
--- a/Meeting Report/Week3.docx
+++ b/Meeting Report/Week3.docx
@@ -294,7 +294,6 @@
         <w:tab/>
         <w:t>_____</w:t>
       </w:r>
-      <w:proofErr w:type="spellStart"/>
       <w:r>
         <w:rPr>
           <w:rFonts w:ascii="Arial" w:hAnsi="Arial"/>
@@ -302,29 +301,8 @@
           <w:sz w:val="22"/>
           <w:u w:val="single"/>
         </w:rPr>
-        <w:t>Denisa</w:t>
-      </w:r>
-      <w:proofErr w:type="spellEnd"/>
-      <w:r>
-        <w:rPr>
-          <w:rFonts w:ascii="Arial" w:hAnsi="Arial"/>
-          <w:b/>
-          <w:sz w:val="22"/>
-          <w:u w:val="single"/>
-        </w:rPr>
-        <w:t xml:space="preserve"> </w:t>
-      </w:r>
-      <w:proofErr w:type="spellStart"/>
-      <w:r>
-        <w:rPr>
-          <w:rFonts w:ascii="Arial" w:hAnsi="Arial"/>
-          <w:b/>
-          <w:sz w:val="22"/>
-          <w:u w:val="single"/>
-        </w:rPr>
-        <w:t>Cenaj</w:t>
-      </w:r>
-      <w:proofErr w:type="spellEnd"/>
+        <w:t>Denisa Cenaj</w:t>
+      </w:r>
       <w:r>
         <w:rPr>
           <w:rFonts w:ascii="Arial" w:hAnsi="Arial"/>
@@ -399,9 +377,40 @@
           <w:sz w:val="22"/>
           <w:u w:val="single"/>
         </w:rPr>
-        <w:t xml:space="preserve">Murat </w:t>
-      </w:r>
-      <w:proofErr w:type="spellStart"/>
+        <w:t>Murat Doka</w:t>
+      </w:r>
+      <w:r>
+        <w:rPr>
+          <w:rFonts w:ascii="Arial" w:hAnsi="Arial"/>
+          <w:b/>
+          <w:sz w:val="22"/>
+        </w:rPr>
+        <w:t>_____</w:t>
+      </w:r>
+      <w:r>
+        <w:rPr>
+          <w:rFonts w:ascii="Arial" w:hAnsi="Arial"/>
+          <w:b/>
+          <w:sz w:val="22"/>
+        </w:rPr>
+        <w:t>__</w:t>
+      </w:r>
+      <w:r>
+        <w:rPr>
+          <w:rFonts w:ascii="Arial" w:hAnsi="Arial"/>
+          <w:b/>
+          <w:sz w:val="22"/>
+        </w:rPr>
+        <w:t>__</w:t>
+      </w:r>
+      <w:r>
+        <w:rPr>
+          <w:rFonts w:ascii="Arial" w:hAnsi="Arial"/>
+          <w:b/>
+          <w:sz w:val="22"/>
+        </w:rPr>
+        <w:t>_</w:t>
+      </w:r>
       <w:r>
         <w:rPr>
           <w:rFonts w:ascii="Arial" w:hAnsi="Arial"/>
@@ -409,61 +418,8 @@
           <w:sz w:val="22"/>
           <w:u w:val="single"/>
         </w:rPr>
-        <w:t>Doka</w:t>
-      </w:r>
-      <w:proofErr w:type="spellEnd"/>
-      <w:r>
-        <w:rPr>
-          <w:rFonts w:ascii="Arial" w:hAnsi="Arial"/>
-          <w:b/>
-          <w:sz w:val="22"/>
-        </w:rPr>
-        <w:t>_____</w:t>
-      </w:r>
-      <w:r>
-        <w:rPr>
-          <w:rFonts w:ascii="Arial" w:hAnsi="Arial"/>
-          <w:b/>
-          <w:sz w:val="22"/>
-        </w:rPr>
-        <w:t>__</w:t>
-      </w:r>
-      <w:r>
-        <w:rPr>
-          <w:rFonts w:ascii="Arial" w:hAnsi="Arial"/>
-          <w:b/>
-          <w:sz w:val="22"/>
-        </w:rPr>
-        <w:t>__</w:t>
-      </w:r>
-      <w:r>
-        <w:rPr>
-          <w:rFonts w:ascii="Arial" w:hAnsi="Arial"/>
-          <w:b/>
-          <w:sz w:val="22"/>
-        </w:rPr>
-        <w:t>_</w:t>
-      </w:r>
-      <w:r>
-        <w:rPr>
-          <w:rFonts w:ascii="Arial" w:hAnsi="Arial"/>
-          <w:b/>
-          <w:sz w:val="22"/>
-          <w:u w:val="single"/>
-        </w:rPr>
-        <w:t xml:space="preserve">Edit </w:t>
-      </w:r>
-      <w:proofErr w:type="spellStart"/>
-      <w:r>
-        <w:rPr>
-          <w:rFonts w:ascii="Arial" w:hAnsi="Arial"/>
-          <w:b/>
-          <w:sz w:val="22"/>
-          <w:u w:val="single"/>
-        </w:rPr>
-        <w:t>Dollani</w:t>
-      </w:r>
-      <w:proofErr w:type="spellEnd"/>
+        <w:t>Edit Dollani</w:t>
+      </w:r>
       <w:r>
         <w:rPr>
           <w:rFonts w:ascii="Arial" w:hAnsi="Arial"/>
@@ -531,7 +487,6 @@
         </w:rPr>
         <w:t>_</w:t>
       </w:r>
-      <w:proofErr w:type="spellStart"/>
       <w:r>
         <w:rPr>
           <w:rFonts w:ascii="Arial" w:hAnsi="Arial"/>
@@ -539,29 +494,8 @@
           <w:sz w:val="22"/>
           <w:u w:val="single"/>
         </w:rPr>
-        <w:t>Edis</w:t>
-      </w:r>
-      <w:proofErr w:type="spellEnd"/>
-      <w:r>
-        <w:rPr>
-          <w:rFonts w:ascii="Arial" w:hAnsi="Arial"/>
-          <w:b/>
-          <w:sz w:val="22"/>
-          <w:u w:val="single"/>
-        </w:rPr>
-        <w:t xml:space="preserve"> </w:t>
-      </w:r>
-      <w:proofErr w:type="spellStart"/>
-      <w:r>
-        <w:rPr>
-          <w:rFonts w:ascii="Arial" w:hAnsi="Arial"/>
-          <w:b/>
-          <w:sz w:val="22"/>
-          <w:u w:val="single"/>
-        </w:rPr>
-        <w:t>Medi</w:t>
-      </w:r>
-      <w:proofErr w:type="spellEnd"/>
+        <w:t>Edis Medi</w:t>
+      </w:r>
       <w:r>
         <w:rPr>
           <w:rFonts w:ascii="Arial" w:hAnsi="Arial"/>
@@ -765,15 +699,25 @@
           <w:b/>
           <w:sz w:val="22"/>
         </w:rPr>
-        <w:t>It was decided it would be able to show the grades to students</w:t>
-      </w:r>
-      <w:r>
-        <w:rPr>
-          <w:rFonts w:ascii="Arial" w:hAnsi="Arial"/>
-          <w:b/>
-          <w:sz w:val="22"/>
-        </w:rPr>
-        <w:t xml:space="preserve"> and perhaps add a Parent/Guardian user</w:t>
+        <w:t xml:space="preserve">It was decided it would be able to show the grades to </w:t>
+      </w:r>
+      <w:r>
+        <w:rPr>
+          <w:rFonts w:ascii="Arial" w:hAnsi="Arial"/>
+          <w:b/>
+          <w:sz w:val="22"/>
+        </w:rPr>
+        <w:t xml:space="preserve">pupils </w:t>
+      </w:r>
+      <w:bookmarkStart w:id="0" w:name="_GoBack"/>
+      <w:bookmarkEnd w:id="0"/>
+      <w:r>
+        <w:rPr>
+          <w:rFonts w:ascii="Arial" w:hAnsi="Arial"/>
+          <w:b/>
+          <w:sz w:val="22"/>
+        </w:rPr>
+        <w:t>and perhaps add a Parent/Guardian user</w:t>
       </w:r>
     </w:p>
     <w:p>
@@ -876,41 +820,13 @@
           <w:sz w:val="22"/>
         </w:rPr>
       </w:pPr>
-      <w:proofErr w:type="spellStart"/>
-      <w:r>
-        <w:rPr>
-          <w:rFonts w:ascii="Arial" w:hAnsi="Arial"/>
-          <w:b/>
-          <w:sz w:val="22"/>
-        </w:rPr>
-        <w:t>Denisa</w:t>
-      </w:r>
-      <w:proofErr w:type="spellEnd"/>
-      <w:r>
-        <w:rPr>
-          <w:rFonts w:ascii="Arial" w:hAnsi="Arial"/>
-          <w:b/>
-          <w:sz w:val="22"/>
-        </w:rPr>
-        <w:t xml:space="preserve"> </w:t>
-      </w:r>
-      <w:proofErr w:type="spellStart"/>
-      <w:r>
-        <w:rPr>
-          <w:rFonts w:ascii="Arial" w:hAnsi="Arial"/>
-          <w:b/>
-          <w:sz w:val="22"/>
-        </w:rPr>
-        <w:t>Cenaj</w:t>
-      </w:r>
-      <w:proofErr w:type="spellEnd"/>
-      <w:r>
-        <w:rPr>
-          <w:rFonts w:ascii="Arial" w:hAnsi="Arial"/>
-          <w:b/>
-          <w:sz w:val="22"/>
-        </w:rPr>
-        <w:t xml:space="preserve"> ~ </w:t>
+      <w:r>
+        <w:rPr>
+          <w:rFonts w:ascii="Arial" w:hAnsi="Arial"/>
+          <w:b/>
+          <w:sz w:val="22"/>
+        </w:rPr>
+        <w:t xml:space="preserve">Denisa Cenaj ~ </w:t>
       </w:r>
       <w:r>
         <w:rPr>
@@ -940,25 +856,7 @@
           <w:b/>
           <w:sz w:val="22"/>
         </w:rPr>
-        <w:t xml:space="preserve">Edit </w:t>
-      </w:r>
-      <w:proofErr w:type="spellStart"/>
-      <w:r>
-        <w:rPr>
-          <w:rFonts w:ascii="Arial" w:hAnsi="Arial"/>
-          <w:b/>
-          <w:sz w:val="22"/>
-        </w:rPr>
-        <w:t>Dollani</w:t>
-      </w:r>
-      <w:proofErr w:type="spellEnd"/>
-      <w:r>
-        <w:rPr>
-          <w:rFonts w:ascii="Arial" w:hAnsi="Arial"/>
-          <w:b/>
-          <w:sz w:val="22"/>
-        </w:rPr>
-        <w:t xml:space="preserve"> ~ </w:t>
+        <w:t xml:space="preserve">Edit Dollani ~ </w:t>
       </w:r>
       <w:r>
         <w:rPr>
@@ -988,25 +886,7 @@
           <w:b/>
           <w:sz w:val="22"/>
         </w:rPr>
-        <w:t xml:space="preserve">Murat </w:t>
-      </w:r>
-      <w:proofErr w:type="spellStart"/>
-      <w:r>
-        <w:rPr>
-          <w:rFonts w:ascii="Arial" w:hAnsi="Arial"/>
-          <w:b/>
-          <w:sz w:val="22"/>
-        </w:rPr>
-        <w:t>Doka</w:t>
-      </w:r>
-      <w:proofErr w:type="spellEnd"/>
-      <w:r>
-        <w:rPr>
-          <w:rFonts w:ascii="Arial" w:hAnsi="Arial"/>
-          <w:b/>
-          <w:sz w:val="22"/>
-        </w:rPr>
-        <w:t xml:space="preserve"> ~ </w:t>
+        <w:t xml:space="preserve">Murat Doka ~ </w:t>
       </w:r>
       <w:r>
         <w:rPr>
@@ -1102,9 +982,7 @@
         </w:rPr>
         <w:t>/03/2019</w:t>
       </w:r>
-      <w:bookmarkStart w:id="0" w:name="_GoBack"/>
-    </w:p>
-    <w:bookmarkEnd w:id="0"/>
+    </w:p>
     <w:p>
       <w:pPr>
         <w:rPr>

</xml_diff>